<commit_message>
Updated design doc, created to do list
</commit_message>
<xml_diff>
--- a/docs/primEngine.docx
+++ b/docs/primEngine.docx
@@ -26,7 +26,16 @@
       </w:r>
       <w:proofErr w:type="spellStart"/>
       <w:r>
-        <w:t>js</w:t>
+        <w:t>j</w:t>
+      </w:r>
+      <w:r>
+        <w:t>ava</w:t>
+      </w:r>
+      <w:r>
+        <w:t>s</w:t>
+      </w:r>
+      <w:r>
+        <w:t>cript</w:t>
       </w:r>
       <w:proofErr w:type="spellEnd"/>
       <w:r>
@@ -38,7 +47,6 @@
         <w:t>(not really)</w:t>
       </w:r>
     </w:p>
-    <w:p/>
     <w:p>
       <w:pPr>
         <w:pStyle w:val="Heading1"/>
@@ -53,10 +61,30 @@
           <w:b/>
           <w:bCs/>
         </w:rPr>
-        <w:t>Game object:</w:t>
-      </w:r>
-      <w:r>
-        <w:t xml:space="preserve"> Not explicitly a JS object</w:t>
+        <w:t xml:space="preserve">Game </w:t>
+      </w:r>
+      <w:r>
+        <w:rPr>
+          <w:b/>
+          <w:bCs/>
+        </w:rPr>
+        <w:t>O</w:t>
+      </w:r>
+      <w:r>
+        <w:rPr>
+          <w:b/>
+          <w:bCs/>
+        </w:rPr>
+        <w:t>bject:</w:t>
+      </w:r>
+      <w:r>
+        <w:t xml:space="preserve"> Not explicitly a </w:t>
+      </w:r>
+      <w:r>
+        <w:t>JavaScript</w:t>
+      </w:r>
+      <w:r>
+        <w:t xml:space="preserve"> object</w:t>
       </w:r>
       <w:r>
         <w:t>.</w:t>
@@ -77,13 +105,10 @@
         <w:t>created, destroyed,</w:t>
       </w:r>
       <w:r>
-        <w:t xml:space="preserve"> interactable,</w:t>
-      </w:r>
-      <w:r>
-        <w:t xml:space="preserve"> and</w:t>
-      </w:r>
-      <w:r>
-        <w:t xml:space="preserve"> usually implemented in classes</w:t>
+        <w:t xml:space="preserve"> interactable</w:t>
+      </w:r>
+      <w:r>
+        <w:t>. Will be implemented as JavaScript classes.</w:t>
       </w:r>
     </w:p>
     <w:p>
@@ -101,25 +126,41 @@
         <w:t xml:space="preserve">This could be </w:t>
       </w:r>
       <w:r>
-        <w:t xml:space="preserve">décor or floating background assets </w:t>
-      </w:r>
-    </w:p>
-    <w:p>
-      <w:proofErr w:type="spellStart"/>
+        <w:t>décor or floating background assets</w:t>
+      </w:r>
+      <w:r>
+        <w:t xml:space="preserve">. Still has </w:t>
+      </w:r>
+      <w:proofErr w:type="gramStart"/>
+      <w:r>
+        <w:t>ability</w:t>
+      </w:r>
+      <w:proofErr w:type="gramEnd"/>
+      <w:r>
+        <w:t xml:space="preserve"> to move around though.</w:t>
+      </w:r>
+    </w:p>
+    <w:p>
       <w:r>
         <w:rPr>
           <w:b/>
           <w:bCs/>
         </w:rPr>
-        <w:t>Nonstatic</w:t>
-      </w:r>
-      <w:proofErr w:type="spellEnd"/>
+        <w:t>Non</w:t>
+      </w:r>
       <w:r>
         <w:rPr>
           <w:b/>
           <w:bCs/>
         </w:rPr>
-        <w:t xml:space="preserve"> object:</w:t>
+        <w:t>-</w:t>
+      </w:r>
+      <w:r>
+        <w:rPr>
+          <w:b/>
+          <w:bCs/>
+        </w:rPr>
+        <w:t>static object:</w:t>
       </w:r>
       <w:r>
         <w:t xml:space="preserve"> A game object that has some sort of response to game events, interaction by the player, or has different states and events. </w:t>

</xml_diff>